<commit_message>
Modificat chestii legate de raport
</commit_message>
<xml_diff>
--- a/Raport-Proiect-DAW-Mihaila-Nite.docx
+++ b/Raport-Proiect-DAW-Mihaila-Nite.docx
@@ -7,6 +7,7 @@
         <w:jc w:val="center"/>
         <w:rPr>
           <w:rFonts w:ascii="Times New Roman" w:hAnsi="Times New Roman" w:cs="Times New Roman"/>
+          <w:color w:val="7030A0"/>
           <w:sz w:val="40"/>
           <w:szCs w:val="40"/>
         </w:rPr>
@@ -15,6 +16,7 @@
       <w:r>
         <w:rPr>
           <w:rFonts w:ascii="Times New Roman" w:hAnsi="Times New Roman" w:cs="Times New Roman"/>
+          <w:color w:val="7030A0"/>
           <w:sz w:val="40"/>
           <w:szCs w:val="40"/>
         </w:rPr>
@@ -24,6 +26,7 @@
       <w:r>
         <w:rPr>
           <w:rFonts w:ascii="Times New Roman" w:hAnsi="Times New Roman" w:cs="Times New Roman"/>
+          <w:color w:val="7030A0"/>
           <w:sz w:val="40"/>
           <w:szCs w:val="40"/>
         </w:rPr>
@@ -33,6 +36,7 @@
       <w:r>
         <w:rPr>
           <w:rFonts w:ascii="Times New Roman" w:hAnsi="Times New Roman" w:cs="Times New Roman"/>
+          <w:color w:val="7030A0"/>
           <w:sz w:val="40"/>
           <w:szCs w:val="40"/>
         </w:rPr>
@@ -42,6 +46,7 @@
       <w:r>
         <w:rPr>
           <w:rFonts w:ascii="Times New Roman" w:hAnsi="Times New Roman" w:cs="Times New Roman"/>
+          <w:color w:val="7030A0"/>
           <w:sz w:val="40"/>
           <w:szCs w:val="40"/>
         </w:rPr>
@@ -51,6 +56,7 @@
       <w:r>
         <w:rPr>
           <w:rFonts w:ascii="Times New Roman" w:hAnsi="Times New Roman" w:cs="Times New Roman"/>
+          <w:color w:val="7030A0"/>
           <w:sz w:val="40"/>
           <w:szCs w:val="40"/>
         </w:rPr>
@@ -60,6 +66,7 @@
       <w:r>
         <w:rPr>
           <w:rFonts w:ascii="Times New Roman" w:hAnsi="Times New Roman" w:cs="Times New Roman"/>
+          <w:color w:val="7030A0"/>
           <w:sz w:val="40"/>
           <w:szCs w:val="40"/>
         </w:rPr>
@@ -69,6 +76,7 @@
       <w:r>
         <w:rPr>
           <w:rFonts w:ascii="Times New Roman" w:hAnsi="Times New Roman" w:cs="Times New Roman"/>
+          <w:color w:val="7030A0"/>
           <w:sz w:val="40"/>
           <w:szCs w:val="40"/>
         </w:rPr>
@@ -78,6 +86,7 @@
       <w:r>
         <w:rPr>
           <w:rFonts w:ascii="Times New Roman" w:hAnsi="Times New Roman" w:cs="Times New Roman"/>
+          <w:color w:val="7030A0"/>
           <w:sz w:val="40"/>
           <w:szCs w:val="40"/>
         </w:rPr>
@@ -87,6 +96,7 @@
       <w:r>
         <w:rPr>
           <w:rFonts w:ascii="Times New Roman" w:hAnsi="Times New Roman" w:cs="Times New Roman"/>
+          <w:color w:val="7030A0"/>
           <w:sz w:val="40"/>
           <w:szCs w:val="40"/>
         </w:rPr>
@@ -96,6 +106,7 @@
       <w:r>
         <w:rPr>
           <w:rFonts w:ascii="Times New Roman" w:hAnsi="Times New Roman" w:cs="Times New Roman"/>
+          <w:color w:val="7030A0"/>
           <w:sz w:val="40"/>
           <w:szCs w:val="40"/>
         </w:rPr>
@@ -105,6 +116,7 @@
       <w:r>
         <w:rPr>
           <w:rFonts w:ascii="Times New Roman" w:hAnsi="Times New Roman" w:cs="Times New Roman"/>
+          <w:color w:val="7030A0"/>
           <w:sz w:val="40"/>
           <w:szCs w:val="40"/>
         </w:rPr>
@@ -114,6 +126,7 @@
       <w:r>
         <w:rPr>
           <w:rFonts w:ascii="Times New Roman" w:hAnsi="Times New Roman" w:cs="Times New Roman"/>
+          <w:color w:val="7030A0"/>
           <w:sz w:val="40"/>
           <w:szCs w:val="40"/>
         </w:rPr>
@@ -204,64 +217,30 @@
     </w:p>
     <w:p>
       <w:pPr>
+        <w:pStyle w:val="Heading1"/>
         <w:ind w:firstLine="720"/>
-        <w:rPr>
-          <w:rFonts w:ascii="Times New Roman" w:hAnsi="Times New Roman" w:cs="Times New Roman"/>
-          <w:sz w:val="32"/>
-          <w:szCs w:val="32"/>
-        </w:rPr>
       </w:pPr>
       <w:r>
-        <w:rPr>
-          <w:rFonts w:ascii="Times New Roman" w:hAnsi="Times New Roman" w:cs="Times New Roman"/>
-          <w:sz w:val="32"/>
-          <w:szCs w:val="32"/>
-        </w:rPr>
         <w:t xml:space="preserve">Etapa I – </w:t>
       </w:r>
       <w:proofErr w:type="spellStart"/>
       <w:r>
-        <w:rPr>
-          <w:rFonts w:ascii="Times New Roman" w:hAnsi="Times New Roman" w:cs="Times New Roman"/>
-          <w:sz w:val="32"/>
-          <w:szCs w:val="32"/>
-        </w:rPr>
         <w:t>Planificare</w:t>
       </w:r>
       <w:proofErr w:type="spellEnd"/>
       <w:r>
-        <w:rPr>
-          <w:rFonts w:ascii="Times New Roman" w:hAnsi="Times New Roman" w:cs="Times New Roman"/>
-          <w:sz w:val="32"/>
-          <w:szCs w:val="32"/>
-        </w:rPr>
-        <w:t xml:space="preserve"> </w:t>
-      </w:r>
-      <w:proofErr w:type="spellStart"/>
-      <w:r>
-        <w:rPr>
-          <w:rFonts w:ascii="Times New Roman" w:hAnsi="Times New Roman" w:cs="Times New Roman"/>
-          <w:sz w:val="32"/>
-          <w:szCs w:val="32"/>
-        </w:rPr>
+        <w:t xml:space="preserve"> </w:t>
+      </w:r>
+      <w:proofErr w:type="spellStart"/>
+      <w:r>
         <w:t>si</w:t>
       </w:r>
       <w:proofErr w:type="spellEnd"/>
       <w:r>
-        <w:rPr>
-          <w:rFonts w:ascii="Times New Roman" w:hAnsi="Times New Roman" w:cs="Times New Roman"/>
-          <w:sz w:val="32"/>
-          <w:szCs w:val="32"/>
-        </w:rPr>
-        <w:t xml:space="preserve"> </w:t>
-      </w:r>
-      <w:proofErr w:type="spellStart"/>
-      <w:r>
-        <w:rPr>
-          <w:rFonts w:ascii="Times New Roman" w:hAnsi="Times New Roman" w:cs="Times New Roman"/>
-          <w:sz w:val="32"/>
-          <w:szCs w:val="32"/>
-        </w:rPr>
+        <w:t xml:space="preserve"> </w:t>
+      </w:r>
+      <w:proofErr w:type="spellStart"/>
+      <w:r>
         <w:t>prerequisities</w:t>
       </w:r>
       <w:proofErr w:type="spellEnd"/>
@@ -659,7 +638,23 @@
           <w:sz w:val="24"/>
           <w:szCs w:val="24"/>
         </w:rPr>
-        <w:t xml:space="preserve">: BUGS, TODO/BACKLOG, IN PROGRESS, TESTING, BLOCKED. </w:t>
+        <w:t>: BUGS, TODO/BACKLOG, IN PROGRESS, TESTING, BLOCKED</w:t>
+      </w:r>
+      <w:r>
+        <w:rPr>
+          <w:rFonts w:ascii="Times New Roman" w:hAnsi="Times New Roman" w:cs="Times New Roman"/>
+          <w:sz w:val="24"/>
+          <w:szCs w:val="24"/>
+        </w:rPr>
+        <w:t>, DONE</w:t>
+      </w:r>
+      <w:r>
+        <w:rPr>
+          <w:rFonts w:ascii="Times New Roman" w:hAnsi="Times New Roman" w:cs="Times New Roman"/>
+          <w:sz w:val="24"/>
+          <w:szCs w:val="24"/>
+        </w:rPr>
+        <w:t xml:space="preserve">. </w:t>
       </w:r>
       <w:proofErr w:type="spellStart"/>
       <w:r>
@@ -1144,29 +1139,28 @@
           <w:rFonts w:ascii="Times New Roman" w:hAnsi="Times New Roman" w:cs="Times New Roman"/>
           <w:sz w:val="24"/>
           <w:szCs w:val="24"/>
-          <w:lang w:val="ro-RO"/>
         </w:rPr>
         <w:drawing>
-          <wp:anchor distT="0" distB="0" distL="114300" distR="114300" simplePos="0" relativeHeight="251658240" behindDoc="1" locked="0" layoutInCell="1" allowOverlap="1" wp14:anchorId="324C4A0B" wp14:editId="1CA5994A">
+          <wp:anchor distT="0" distB="0" distL="114300" distR="114300" simplePos="0" relativeHeight="251658239" behindDoc="1" locked="0" layoutInCell="1" allowOverlap="1" wp14:anchorId="2E3F0017" wp14:editId="24765605">
             <wp:simplePos x="0" y="0"/>
             <wp:positionH relativeFrom="margin">
               <wp:align>right</wp:align>
             </wp:positionH>
             <wp:positionV relativeFrom="paragraph">
-              <wp:posOffset>874395</wp:posOffset>
+              <wp:posOffset>773743</wp:posOffset>
             </wp:positionV>
-            <wp:extent cx="5943600" cy="2855595"/>
-            <wp:effectExtent l="0" t="0" r="0" b="1905"/>
+            <wp:extent cx="5943600" cy="3203575"/>
+            <wp:effectExtent l="0" t="0" r="0" b="0"/>
             <wp:wrapTight wrapText="bothSides">
               <wp:wrapPolygon edited="0">
                 <wp:start x="0" y="0"/>
-                <wp:lineTo x="0" y="21470"/>
-                <wp:lineTo x="21531" y="21470"/>
+                <wp:lineTo x="0" y="21450"/>
+                <wp:lineTo x="21531" y="21450"/>
                 <wp:lineTo x="21531" y="0"/>
                 <wp:lineTo x="0" y="0"/>
               </wp:wrapPolygon>
             </wp:wrapTight>
-            <wp:docPr id="2020581915" name="Picture 1"/>
+            <wp:docPr id="1956242731" name="Picture 1"/>
             <wp:cNvGraphicFramePr>
               <a:graphicFrameLocks xmlns:a="http://schemas.openxmlformats.org/drawingml/2006/main" noChangeAspect="1"/>
             </wp:cNvGraphicFramePr>
@@ -1174,7 +1168,7 @@
               <a:graphicData uri="http://schemas.openxmlformats.org/drawingml/2006/picture">
                 <pic:pic xmlns:pic="http://schemas.openxmlformats.org/drawingml/2006/picture">
                   <pic:nvPicPr>
-                    <pic:cNvPr id="2020581915" name=""/>
+                    <pic:cNvPr id="1956242731" name=""/>
                     <pic:cNvPicPr/>
                   </pic:nvPicPr>
                   <pic:blipFill>
@@ -1192,7 +1186,7 @@
                   <pic:spPr>
                     <a:xfrm>
                       <a:off x="0" y="0"/>
-                      <a:ext cx="5948691" cy="2858461"/>
+                      <a:ext cx="5943600" cy="3203575"/>
                     </a:xfrm>
                     <a:prstGeom prst="rect">
                       <a:avLst/>
@@ -1201,7 +1195,75 @@
                 </pic:pic>
               </a:graphicData>
             </a:graphic>
-            <wp14:sizeRelV relativeFrom="margin">
+          </wp:anchor>
+        </w:drawing>
+      </w:r>
+      <w:r>
+        <w:rPr>
+          <w:rFonts w:ascii="Times New Roman" w:hAnsi="Times New Roman" w:cs="Times New Roman"/>
+          <w:sz w:val="24"/>
+          <w:szCs w:val="24"/>
+          <w:lang w:val="ro-RO"/>
+        </w:rPr>
+        <w:drawing>
+          <wp:anchor distT="0" distB="0" distL="114300" distR="114300" simplePos="0" relativeHeight="251659264" behindDoc="0" locked="0" layoutInCell="1" allowOverlap="1" wp14:anchorId="6992B6AF" wp14:editId="1C5BA24C">
+            <wp:simplePos x="0" y="0"/>
+            <wp:positionH relativeFrom="column">
+              <wp:posOffset>4448848</wp:posOffset>
+            </wp:positionH>
+            <wp:positionV relativeFrom="paragraph">
+              <wp:posOffset>1481588</wp:posOffset>
+            </wp:positionV>
+            <wp:extent cx="1398270" cy="2201545"/>
+            <wp:effectExtent l="0" t="0" r="0" b="8255"/>
+            <wp:wrapThrough wrapText="bothSides">
+              <wp:wrapPolygon edited="0">
+                <wp:start x="0" y="0"/>
+                <wp:lineTo x="0" y="21494"/>
+                <wp:lineTo x="21188" y="21494"/>
+                <wp:lineTo x="21188" y="0"/>
+                <wp:lineTo x="0" y="0"/>
+              </wp:wrapPolygon>
+            </wp:wrapThrough>
+            <wp:docPr id="1165187594" name="Picture 1"/>
+            <wp:cNvGraphicFramePr>
+              <a:graphicFrameLocks xmlns:a="http://schemas.openxmlformats.org/drawingml/2006/main" noChangeAspect="1"/>
+            </wp:cNvGraphicFramePr>
+            <a:graphic xmlns:a="http://schemas.openxmlformats.org/drawingml/2006/main">
+              <a:graphicData uri="http://schemas.openxmlformats.org/drawingml/2006/picture">
+                <pic:pic xmlns:pic="http://schemas.openxmlformats.org/drawingml/2006/picture">
+                  <pic:nvPicPr>
+                    <pic:cNvPr id="1165187594" name=""/>
+                    <pic:cNvPicPr/>
+                  </pic:nvPicPr>
+                  <pic:blipFill>
+                    <a:blip r:embed="rId5">
+                      <a:extLst>
+                        <a:ext uri="{28A0092B-C50C-407E-A947-70E740481C1C}">
+                          <a14:useLocalDpi xmlns:a14="http://schemas.microsoft.com/office/drawing/2010/main" val="0"/>
+                        </a:ext>
+                      </a:extLst>
+                    </a:blip>
+                    <a:stretch>
+                      <a:fillRect/>
+                    </a:stretch>
+                  </pic:blipFill>
+                  <pic:spPr>
+                    <a:xfrm>
+                      <a:off x="0" y="0"/>
+                      <a:ext cx="1398270" cy="2201545"/>
+                    </a:xfrm>
+                    <a:prstGeom prst="rect">
+                      <a:avLst/>
+                    </a:prstGeom>
+                  </pic:spPr>
+                </pic:pic>
+              </a:graphicData>
+            </a:graphic>
+            <wp14:sizeRelH relativeFrom="page">
+              <wp14:pctWidth>0</wp14:pctWidth>
+            </wp14:sizeRelH>
+            <wp14:sizeRelV relativeFrom="page">
               <wp14:pctHeight>0</wp14:pctHeight>
             </wp14:sizeRelV>
           </wp:anchor>
@@ -1564,7 +1626,7 @@
           <w:sz w:val="24"/>
           <w:szCs w:val="24"/>
         </w:rPr>
-        <w:t>faca</w:t>
+        <w:t>creeze</w:t>
       </w:r>
       <w:proofErr w:type="spellEnd"/>
       <w:r>
@@ -1754,14 +1816,20 @@
           <w:szCs w:val="24"/>
         </w:rPr>
         <w:t>.</w:t>
+      </w:r>
+      <w:r>
+        <w:rPr>
+          <w:rFonts w:ascii="Times New Roman" w:hAnsi="Times New Roman" w:cs="Times New Roman"/>
+          <w:sz w:val="24"/>
+          <w:szCs w:val="24"/>
+        </w:rPr>
+        <w:t xml:space="preserve"> </w:t>
       </w:r>
     </w:p>
     <w:p>
       <w:pPr>
         <w:rPr>
           <w:rFonts w:ascii="Times New Roman" w:hAnsi="Times New Roman" w:cs="Times New Roman"/>
-          <w:sz w:val="24"/>
-          <w:szCs w:val="24"/>
           <w:lang w:val="ro-RO"/>
         </w:rPr>
       </w:pPr>
@@ -1773,6 +1841,117 @@
           <w:lang w:val="ro-RO"/>
         </w:rPr>
         <w:tab/>
+      </w:r>
+      <w:r>
+        <w:rPr>
+          <w:rFonts w:ascii="Times New Roman" w:hAnsi="Times New Roman" w:cs="Times New Roman"/>
+          <w:color w:val="7F7F7F" w:themeColor="text1" w:themeTint="80"/>
+          <w:lang w:val="ro-RO"/>
+        </w:rPr>
+        <w:t xml:space="preserve">In imaginea atașată, se pot observa diverse </w:t>
+      </w:r>
+      <w:r>
+        <w:rPr>
+          <w:rFonts w:ascii="Times New Roman" w:hAnsi="Times New Roman" w:cs="Times New Roman"/>
+          <w:color w:val="7F7F7F" w:themeColor="text1" w:themeTint="80"/>
+          <w:lang w:val="ro-RO"/>
+        </w:rPr>
+        <w:t>label-uri</w:t>
+      </w:r>
+      <w:r>
+        <w:rPr>
+          <w:rFonts w:ascii="Times New Roman" w:hAnsi="Times New Roman" w:cs="Times New Roman"/>
+          <w:color w:val="7F7F7F" w:themeColor="text1" w:themeTint="80"/>
+          <w:lang w:val="ro-RO"/>
+        </w:rPr>
+        <w:t xml:space="preserve"> în interiorul fiecărui chenar cu task-uri, </w:t>
+      </w:r>
+      <w:r>
+        <w:rPr>
+          <w:rFonts w:ascii="Times New Roman" w:hAnsi="Times New Roman" w:cs="Times New Roman"/>
+          <w:color w:val="7F7F7F" w:themeColor="text1" w:themeTint="80"/>
+          <w:lang w:val="ro-RO"/>
+        </w:rPr>
+        <w:t>reprezentarea culorilor regăsindu-se în screenshot.</w:t>
+      </w:r>
+    </w:p>
+    <w:p>
+      <w:pPr>
+        <w:rPr>
+          <w:rFonts w:ascii="Times New Roman" w:hAnsi="Times New Roman" w:cs="Times New Roman"/>
+          <w:sz w:val="24"/>
+          <w:szCs w:val="24"/>
+          <w:lang w:val="ro-RO"/>
+        </w:rPr>
+      </w:pPr>
+      <w:r>
+        <w:rPr>
+          <w:rFonts w:ascii="Times New Roman" w:hAnsi="Times New Roman" w:cs="Times New Roman"/>
+          <w:sz w:val="24"/>
+          <w:szCs w:val="24"/>
+          <w:lang w:val="ro-RO"/>
+        </w:rPr>
+        <w:lastRenderedPageBreak/>
+        <w:tab/>
+        <w:t>După ce a configurat în continuare board-ul Trello, Alex a creat proiectul in Visual Studio, proiect cu numele ShopSphere, cu sistem de autentificare Individual Accounts. Apoi s-a mai uitat peste task-urile proiectului și a considerat că continuă ziua următoare cu munca.</w:t>
+      </w:r>
+    </w:p>
+    <w:p>
+      <w:pPr>
+        <w:ind w:firstLine="720"/>
+        <w:rPr>
+          <w:rFonts w:ascii="Times New Roman" w:hAnsi="Times New Roman" w:cs="Times New Roman"/>
+          <w:sz w:val="24"/>
+          <w:szCs w:val="24"/>
+          <w:lang w:val="ro-RO"/>
+        </w:rPr>
+      </w:pPr>
+      <w:r>
+        <w:rPr>
+          <w:rFonts w:ascii="Times New Roman" w:hAnsi="Times New Roman" w:cs="Times New Roman"/>
+          <w:sz w:val="24"/>
+          <w:szCs w:val="24"/>
+          <w:lang w:val="ro-RO"/>
+        </w:rPr>
+        <w:t>Timpul a trecut, Duminica (11.10.2024) a sosit, iar Alex s-a apucat să configureze proiectul in Visual Studio</w:t>
+      </w:r>
+      <w:r>
+        <w:rPr>
+          <w:rFonts w:ascii="Times New Roman" w:hAnsi="Times New Roman" w:cs="Times New Roman"/>
+          <w:sz w:val="24"/>
+          <w:szCs w:val="24"/>
+          <w:lang w:val="ro-RO"/>
+        </w:rPr>
+        <w:t xml:space="preserve">, urmând pașii pe care i-a făcut și în cadrul laboratorului 6 al opționalului. </w:t>
+      </w:r>
+      <w:r>
+        <w:rPr>
+          <w:rFonts w:ascii="Times New Roman" w:hAnsi="Times New Roman" w:cs="Times New Roman"/>
+          <w:sz w:val="24"/>
+          <w:szCs w:val="24"/>
+          <w:lang w:val="ro-RO"/>
+        </w:rPr>
+        <w:t>După ce a creat generat fișierele în folder-ul repository-ului local de pe GitHub, a făcut un push ca Denisa să aibă acces pe laptop-ul ei la fisierele proiectului.</w:t>
+      </w:r>
+    </w:p>
+    <w:p>
+      <w:pPr>
+        <w:ind w:firstLine="720"/>
+        <w:rPr>
+          <w:rFonts w:ascii="Times New Roman" w:hAnsi="Times New Roman" w:cs="Times New Roman"/>
+          <w:sz w:val="24"/>
+          <w:szCs w:val="24"/>
+          <w:lang w:val="ro-RO"/>
+        </w:rPr>
+      </w:pPr>
+      <w:r>
+        <w:rPr>
+          <w:rFonts w:ascii="Times New Roman" w:hAnsi="Times New Roman" w:cs="Times New Roman"/>
+          <w:sz w:val="24"/>
+          <w:szCs w:val="24"/>
+          <w:lang w:val="ro-RO"/>
+        </w:rPr>
+        <w:t>Denisa, având un program super încărcat în ziua de duminică, l-a însărcinat pe Alex cu design-ul bazei de date, orientativ, ca după să se consulte împreună cu el asupra micilor detalii de funcționalitate. După câteva ore de muncă și de concentrare a întregii sale activități neuronale asupra acestui task, Alex, fericit, i-a prezentat Denisei diagrama bazei de date gândită de el, la care Denisa a răspuns: ”Unde sunt entitățile User și Product?”, la care Alex, îndurerat, a ridicat din umeri și s-a întors la laptop-ul lui, cu un nor deasupra capului său, ca să remedieze aceste mici dificultăți tehnice de nuanță. După ce le-a rezolvat, a prezentat următoarea diagramă:</w:t>
       </w:r>
     </w:p>
     <w:sectPr>
@@ -2186,10 +2365,52 @@
     <w:name w:val="Normal"/>
     <w:qFormat/>
   </w:style>
+  <w:style w:type="paragraph" w:styleId="Heading1">
+    <w:name w:val="heading 1"/>
+    <w:basedOn w:val="Normal"/>
+    <w:next w:val="Normal"/>
+    <w:link w:val="Heading1Char"/>
+    <w:uiPriority w:val="9"/>
+    <w:qFormat/>
+    <w:rsid w:val="009828D9"/>
+    <w:pPr>
+      <w:keepNext/>
+      <w:keepLines/>
+      <w:spacing w:before="240" w:after="0"/>
+      <w:outlineLvl w:val="0"/>
+    </w:pPr>
+    <w:rPr>
+      <w:rFonts w:asciiTheme="majorHAnsi" w:eastAsiaTheme="majorEastAsia" w:hAnsiTheme="majorHAnsi" w:cstheme="majorBidi"/>
+      <w:color w:val="2F5496" w:themeColor="accent1" w:themeShade="BF"/>
+      <w:sz w:val="32"/>
+      <w:szCs w:val="32"/>
+    </w:rPr>
+  </w:style>
+  <w:style w:type="paragraph" w:styleId="Heading2">
+    <w:name w:val="heading 2"/>
+    <w:basedOn w:val="Normal"/>
+    <w:next w:val="Normal"/>
+    <w:link w:val="Heading2Char"/>
+    <w:uiPriority w:val="9"/>
+    <w:unhideWhenUsed/>
+    <w:qFormat/>
+    <w:rsid w:val="009828D9"/>
+    <w:pPr>
+      <w:keepNext/>
+      <w:keepLines/>
+      <w:spacing w:before="40" w:after="0"/>
+      <w:outlineLvl w:val="1"/>
+    </w:pPr>
+    <w:rPr>
+      <w:rFonts w:asciiTheme="majorHAnsi" w:eastAsiaTheme="majorEastAsia" w:hAnsiTheme="majorHAnsi" w:cstheme="majorBidi"/>
+      <w:color w:val="2F5496" w:themeColor="accent1" w:themeShade="BF"/>
+      <w:sz w:val="26"/>
+      <w:szCs w:val="26"/>
+    </w:rPr>
+  </w:style>
   <w:style w:type="character" w:default="1" w:styleId="DefaultParagraphFont">
     <w:name w:val="Default Paragraph Font"/>
     <w:uiPriority w:val="1"/>
-    <w:semiHidden/>
     <w:unhideWhenUsed/>
   </w:style>
   <w:style w:type="table" w:default="1" w:styleId="TableNormal">
@@ -2212,6 +2433,32 @@
     <w:uiPriority w:val="99"/>
     <w:semiHidden/>
     <w:unhideWhenUsed/>
+  </w:style>
+  <w:style w:type="character" w:customStyle="1" w:styleId="Heading1Char">
+    <w:name w:val="Heading 1 Char"/>
+    <w:basedOn w:val="DefaultParagraphFont"/>
+    <w:link w:val="Heading1"/>
+    <w:uiPriority w:val="9"/>
+    <w:rsid w:val="009828D9"/>
+    <w:rPr>
+      <w:rFonts w:asciiTheme="majorHAnsi" w:eastAsiaTheme="majorEastAsia" w:hAnsiTheme="majorHAnsi" w:cstheme="majorBidi"/>
+      <w:color w:val="2F5496" w:themeColor="accent1" w:themeShade="BF"/>
+      <w:sz w:val="32"/>
+      <w:szCs w:val="32"/>
+    </w:rPr>
+  </w:style>
+  <w:style w:type="character" w:customStyle="1" w:styleId="Heading2Char">
+    <w:name w:val="Heading 2 Char"/>
+    <w:basedOn w:val="DefaultParagraphFont"/>
+    <w:link w:val="Heading2"/>
+    <w:uiPriority w:val="9"/>
+    <w:rsid w:val="009828D9"/>
+    <w:rPr>
+      <w:rFonts w:asciiTheme="majorHAnsi" w:eastAsiaTheme="majorEastAsia" w:hAnsiTheme="majorHAnsi" w:cstheme="majorBidi"/>
+      <w:color w:val="2F5496" w:themeColor="accent1" w:themeShade="BF"/>
+      <w:sz w:val="26"/>
+      <w:szCs w:val="26"/>
+    </w:rPr>
   </w:style>
 </w:styles>
 </file>

</xml_diff>